<commit_message>
manual calc docx updated
</commit_message>
<xml_diff>
--- a/Files/Manual_Calculations_Pandas.docx
+++ b/Files/Manual_Calculations_Pandas.docx
@@ -44,7 +44,19 @@
         <w:rPr>
           <w:rFonts w:ascii="Times New Roman" w:hAnsi="Times New Roman" w:cs="Times New Roman"/>
         </w:rPr>
-        <w:t xml:space="preserve"> Below: Only includes relevant columns to pandas functions.</w:t>
+        <w:t xml:space="preserve"> Below</w:t>
+      </w:r>
+      <w:r>
+        <w:rPr>
+          <w:rFonts w:ascii="Times New Roman" w:hAnsi="Times New Roman" w:cs="Times New Roman"/>
+        </w:rPr>
+        <w:t>(first 10 rows of our bigger dataset)</w:t>
+      </w:r>
+      <w:r>
+        <w:rPr>
+          <w:rFonts w:ascii="Times New Roman" w:hAnsi="Times New Roman" w:cs="Times New Roman"/>
+        </w:rPr>
+        <w:t>: Only includes relevant columns to pandas functions.</w:t>
       </w:r>
       <w:r>
         <w:rPr>
@@ -1671,15 +1683,84 @@
         <w:rPr>
           <w:rFonts w:ascii="Times New Roman" w:hAnsi="Times New Roman" w:cs="Times New Roman"/>
         </w:rPr>
-        <w:t xml:space="preserve">Find average: 1 + 1 + 1 + 1 + 1+ 1 + 1 + 1 + 2 = 10/10 = </w:t>
+        <w:t>Find average: 1 + 1 + 1 + 1 + 1+ 1 + 1 + 1 + 2 = 10/</w:t>
+      </w:r>
+      <w:r>
+        <w:rPr>
+          <w:rFonts w:ascii="Times New Roman" w:hAnsi="Times New Roman" w:cs="Times New Roman"/>
+        </w:rPr>
+        <w:t>9</w:t>
+      </w:r>
+      <w:r>
+        <w:rPr>
+          <w:rFonts w:ascii="Times New Roman" w:hAnsi="Times New Roman" w:cs="Times New Roman"/>
+        </w:rPr>
+        <w:t xml:space="preserve"> = </w:t>
       </w:r>
       <w:r>
         <w:rPr>
           <w:rFonts w:ascii="Times New Roman" w:hAnsi="Times New Roman" w:cs="Times New Roman"/>
           <w:b/>
           <w:bCs/>
-        </w:rPr>
-        <w:t>1.0</w:t>
+          <w:color w:val="002060"/>
+        </w:rPr>
+        <w:t>1.</w:t>
+      </w:r>
+      <w:r>
+        <w:rPr>
+          <w:rFonts w:ascii="Times New Roman" w:hAnsi="Times New Roman" w:cs="Times New Roman"/>
+          <w:b/>
+          <w:bCs/>
+          <w:color w:val="002060"/>
+        </w:rPr>
+        <w:t>1</w:t>
+      </w:r>
+    </w:p>
+    <w:p>
+      <w:pPr>
+        <w:rPr>
+          <w:rFonts w:ascii="Times New Roman" w:hAnsi="Times New Roman" w:cs="Times New Roman"/>
+        </w:rPr>
+      </w:pPr>
+      <w:r>
+        <w:rPr>
+          <w:rFonts w:ascii="Times New Roman" w:hAnsi="Times New Roman" w:cs="Times New Roman"/>
+        </w:rPr>
+        <w:t>When printing the grouped table it looks exactly as it does above in the pandas file.</w:t>
+      </w:r>
+    </w:p>
+    <w:p>
+      <w:pPr>
+        <w:rPr>
+          <w:rFonts w:ascii="Times New Roman" w:hAnsi="Times New Roman" w:cs="Times New Roman"/>
+        </w:rPr>
+      </w:pPr>
+      <w:r>
+        <w:rPr>
+          <w:rFonts w:ascii="Times New Roman" w:hAnsi="Times New Roman" w:cs="Times New Roman"/>
+        </w:rPr>
+        <w:t xml:space="preserve">Pandas </w:t>
+      </w:r>
+      <w:r>
+        <w:rPr>
+          <w:rFonts w:ascii="Times New Roman" w:hAnsi="Times New Roman" w:cs="Times New Roman"/>
+        </w:rPr>
+        <w:t>V</w:t>
+      </w:r>
+      <w:r>
+        <w:rPr>
+          <w:rFonts w:ascii="Times New Roman" w:hAnsi="Times New Roman" w:cs="Times New Roman"/>
+        </w:rPr>
+        <w:t xml:space="preserve">alue = </w:t>
+      </w:r>
+      <w:r>
+        <w:rPr>
+          <w:rFonts w:ascii="Times New Roman" w:hAnsi="Times New Roman" w:cs="Times New Roman"/>
+          <w:b/>
+          <w:bCs/>
+          <w:color w:val="002060"/>
+        </w:rPr>
+        <w:t>1.111</w:t>
       </w:r>
       <w:bookmarkStart w:id="0" w:name="_GoBack"/>
       <w:bookmarkEnd w:id="0"/>
@@ -1690,19 +1771,24 @@
           <w:rFonts w:ascii="Times New Roman" w:hAnsi="Times New Roman" w:cs="Times New Roman"/>
         </w:rPr>
       </w:pPr>
-      <w:r>
-        <w:rPr>
-          <w:rFonts w:ascii="Times New Roman" w:hAnsi="Times New Roman" w:cs="Times New Roman"/>
-        </w:rPr>
-        <w:t>When printing the grouped table it looks exactly as it does above in the pandas file.</w:t>
-      </w:r>
     </w:p>
     <w:p>
       <w:pPr>
         <w:rPr>
           <w:rFonts w:ascii="Times New Roman" w:hAnsi="Times New Roman" w:cs="Times New Roman"/>
+          <w:b/>
+          <w:bCs/>
         </w:rPr>
       </w:pPr>
+      <w:r>
+        <w:rPr>
+          <w:rFonts w:ascii="Times New Roman" w:hAnsi="Times New Roman" w:cs="Times New Roman"/>
+          <w:b/>
+          <w:bCs/>
+          <w:u w:val="single"/>
+        </w:rPr>
+        <w:t>Max number of Planets for a solar system:</w:t>
+      </w:r>
     </w:p>
     <w:p>
       <w:pPr>
@@ -1714,92 +1800,37 @@
         <w:rPr>
           <w:rFonts w:ascii="Times New Roman" w:hAnsi="Times New Roman" w:cs="Times New Roman"/>
         </w:rPr>
-        <w:t xml:space="preserve">Pandas </w:t>
-      </w:r>
-      <w:r>
-        <w:rPr>
-          <w:rFonts w:ascii="Times New Roman" w:hAnsi="Times New Roman" w:cs="Times New Roman"/>
-        </w:rPr>
-        <w:t>V</w:t>
-      </w:r>
-      <w:r>
-        <w:rPr>
-          <w:rFonts w:ascii="Times New Roman" w:hAnsi="Times New Roman" w:cs="Times New Roman"/>
-        </w:rPr>
-        <w:t xml:space="preserve">alue = </w:t>
+        <w:t xml:space="preserve">From the dataset we see that number is </w:t>
       </w:r>
       <w:r>
         <w:rPr>
           <w:rFonts w:ascii="Times New Roman" w:hAnsi="Times New Roman" w:cs="Times New Roman"/>
           <w:b/>
           <w:bCs/>
-        </w:rPr>
-        <w:t>1.111</w:t>
-      </w:r>
-    </w:p>
-    <w:p>
-      <w:pPr>
-        <w:rPr>
-          <w:rFonts w:ascii="Times New Roman" w:hAnsi="Times New Roman" w:cs="Times New Roman"/>
-        </w:rPr>
-      </w:pPr>
-    </w:p>
-    <w:p>
-      <w:pPr>
+          <w:color w:val="002060"/>
+        </w:rPr>
+        <w:t>2</w:t>
+      </w:r>
+      <w:r>
+        <w:rPr>
+          <w:rFonts w:ascii="Times New Roman" w:hAnsi="Times New Roman" w:cs="Times New Roman"/>
+          <w:color w:val="002060"/>
+        </w:rPr>
+        <w:t>.</w:t>
+      </w:r>
+      <w:r>
+        <w:rPr>
+          <w:rFonts w:ascii="Times New Roman" w:hAnsi="Times New Roman" w:cs="Times New Roman"/>
+        </w:rPr>
+        <w:br/>
+        <w:t xml:space="preserve">Value returned from pandas: </w:t>
+      </w:r>
+      <w:r>
         <w:rPr>
           <w:rFonts w:ascii="Times New Roman" w:hAnsi="Times New Roman" w:cs="Times New Roman"/>
           <w:b/>
           <w:bCs/>
-        </w:rPr>
-      </w:pPr>
-      <w:r>
-        <w:rPr>
-          <w:rFonts w:ascii="Times New Roman" w:hAnsi="Times New Roman" w:cs="Times New Roman"/>
-          <w:b/>
-          <w:bCs/>
-          <w:u w:val="single"/>
-        </w:rPr>
-        <w:t>Max number of Planets for a solar system:</w:t>
-      </w:r>
-    </w:p>
-    <w:p>
-      <w:pPr>
-        <w:rPr>
-          <w:rFonts w:ascii="Times New Roman" w:hAnsi="Times New Roman" w:cs="Times New Roman"/>
-        </w:rPr>
-      </w:pPr>
-      <w:r>
-        <w:rPr>
-          <w:rFonts w:ascii="Times New Roman" w:hAnsi="Times New Roman" w:cs="Times New Roman"/>
-        </w:rPr>
-        <w:t xml:space="preserve">From the dataset we see that number is </w:t>
-      </w:r>
-      <w:r>
-        <w:rPr>
-          <w:rFonts w:ascii="Times New Roman" w:hAnsi="Times New Roman" w:cs="Times New Roman"/>
-          <w:b/>
-          <w:bCs/>
-        </w:rPr>
-        <w:t>2</w:t>
-      </w:r>
-      <w:r>
-        <w:rPr>
-          <w:rFonts w:ascii="Times New Roman" w:hAnsi="Times New Roman" w:cs="Times New Roman"/>
-        </w:rPr>
-        <w:t>.</w:t>
-      </w:r>
-      <w:r>
-        <w:rPr>
-          <w:rFonts w:ascii="Times New Roman" w:hAnsi="Times New Roman" w:cs="Times New Roman"/>
-        </w:rPr>
-        <w:br/>
-        <w:t xml:space="preserve">Value returned from pandas: </w:t>
-      </w:r>
-      <w:r>
-        <w:rPr>
-          <w:rFonts w:ascii="Times New Roman" w:hAnsi="Times New Roman" w:cs="Times New Roman"/>
-          <w:b/>
-          <w:bCs/>
+          <w:color w:val="002060"/>
         </w:rPr>
         <w:t>2</w:t>
       </w:r>
@@ -1918,7 +1949,19 @@
         <w:rPr>
           <w:rFonts w:ascii="Times New Roman" w:hAnsi="Times New Roman" w:cs="Times New Roman"/>
         </w:rPr>
-        <w:t xml:space="preserve"> values and this is what the function returns. </w:t>
+        <w:t xml:space="preserve"> values</w:t>
+      </w:r>
+      <w:r>
+        <w:rPr>
+          <w:rFonts w:ascii="Times New Roman" w:hAnsi="Times New Roman" w:cs="Times New Roman"/>
+        </w:rPr>
+        <w:t>. The function in our code does return this so it is correct.</w:t>
+      </w:r>
+      <w:r>
+        <w:rPr>
+          <w:rFonts w:ascii="Times New Roman" w:hAnsi="Times New Roman" w:cs="Times New Roman"/>
+        </w:rPr>
+        <w:t xml:space="preserve"> </w:t>
       </w:r>
     </w:p>
     <w:sectPr>

</xml_diff>